<commit_message>
feat: implement registration email
</commit_message>
<xml_diff>
--- a/Discash.docx
+++ b/Discash.docx
@@ -70,13 +70,7 @@
     </w:p>
     <w:p>
       <w:r>
-        <w:t>Discash pruža mogućnost različitim veb prodavnicama</w:t>
-      </w:r>
-      <w:r>
-        <w:t xml:space="preserve"> </w:t>
-      </w:r>
-      <w:r>
-        <w:t xml:space="preserve">da omoguće plaćanja putem različitih servisa svojim korisnicima. </w:t>
+        <w:t xml:space="preserve">Discash pruža mogućnost različitim veb prodavnicama da omoguće plaćanja putem različitih servisa svojim korisnicima. </w:t>
       </w:r>
     </w:p>
     <w:p>
@@ -243,6 +237,426 @@
           <w:ilvl w:val="0"/>
           <w:numId w:val="3"/>
         </w:numPr>
+      </w:pPr>
+      <w:r>
+        <w:rPr>
+          <w:lang w:val="en-US"/>
+        </w:rPr>
+        <w:t>Payment</w:t>
+      </w:r>
+      <w:r>
+        <w:t xml:space="preserve"> </w:t>
+      </w:r>
+      <w:r>
+        <w:rPr>
+          <w:lang w:val="en-US"/>
+        </w:rPr>
+        <w:t>Attempt</w:t>
+      </w:r>
+      <w:r>
+        <w:t xml:space="preserve"> Metod</w:t>
+      </w:r>
+    </w:p>
+    <w:p/>
+    <w:p>
+      <w:pPr>
+        <w:spacing w:after="0"/>
+      </w:pPr>
+      <w:r>
+        <w:t>URL:</w:t>
+      </w:r>
+    </w:p>
+    <w:p>
+      <w:hyperlink r:id="rId5" w:history="1">
+        <w:r>
+          <w:rPr>
+            <w:rStyle w:val="Hyperlink"/>
+          </w:rPr>
+          <w:t>http://192.168.43.124:9000/auth-service/payment-attempts/</w:t>
+        </w:r>
+      </w:hyperlink>
+    </w:p>
+    <w:p>
+      <w:pPr>
+        <w:spacing w:after="0"/>
+      </w:pPr>
+      <w:r>
+        <w:t>Opis:</w:t>
+      </w:r>
+    </w:p>
+    <w:p>
+      <w:r>
+        <w:t xml:space="preserve">Ovaj metod </w:t>
+      </w:r>
+      <w:r>
+        <w:t>započinje proces plaćanja, preusmerava</w:t>
+      </w:r>
+      <w:r>
+        <w:t xml:space="preserve"> korisnika na Discash platformu, gde je omogućen izbor načina plaćanja koje </w:t>
+      </w:r>
+      <w:r>
+        <w:t>V</w:t>
+      </w:r>
+      <w:r>
+        <w:t>a</w:t>
+      </w:r>
+      <w:r>
+        <w:t>ša prodavnica podržava</w:t>
+      </w:r>
+      <w:r>
+        <w:t>.</w:t>
+      </w:r>
+      <w:r>
+        <w:t xml:space="preserve"> </w:t>
+      </w:r>
+      <w:r>
+        <w:t xml:space="preserve"> </w:t>
+      </w:r>
+    </w:p>
+    <w:p/>
+    <w:p>
+      <w:r>
+        <w:rPr>
+          <w:lang w:val="en-US"/>
+        </w:rPr>
+        <w:t>Request</w:t>
+      </w:r>
+      <w:r>
+        <w:t>:</w:t>
+      </w:r>
+    </w:p>
+    <w:p>
+      <w:r>
+        <w:t xml:space="preserve">Parametar koji se šalje u </w:t>
+      </w:r>
+      <w:r>
+        <w:rPr>
+          <w:lang w:val="en-US"/>
+        </w:rPr>
+        <w:t>body</w:t>
+      </w:r>
+      <w:r>
+        <w:t xml:space="preserve"> (POST) je tipa </w:t>
+      </w:r>
+      <w:r>
+        <w:rPr>
+          <w:i/>
+          <w:iCs/>
+          <w:lang w:val="en-US"/>
+        </w:rPr>
+        <w:t>json</w:t>
+      </w:r>
+      <w:r>
+        <w:t>:</w:t>
+      </w:r>
+    </w:p>
+    <w:p>
+      <w:pPr>
+        <w:rPr>
+          <w:rFonts w:ascii="Courier New" w:hAnsi="Courier New" w:cs="Courier New"/>
+        </w:rPr>
+      </w:pPr>
+    </w:p>
+    <w:p>
+      <w:pPr>
+        <w:rPr>
+          <w:rFonts w:ascii="Courier New" w:hAnsi="Courier New" w:cs="Courier New"/>
+          <w:lang w:val="en-US"/>
+        </w:rPr>
+      </w:pPr>
+      <w:r>
+        <w:rPr>
+          <w:rFonts w:ascii="Courier New" w:hAnsi="Courier New" w:cs="Courier New"/>
+          <w:lang w:val="en-US"/>
+        </w:rPr>
+        <w:t>{</w:t>
+      </w:r>
+    </w:p>
+    <w:p>
+      <w:pPr>
+        <w:rPr>
+          <w:rFonts w:ascii="Courier New" w:hAnsi="Courier New" w:cs="Courier New"/>
+          <w:lang w:val="en-US"/>
+        </w:rPr>
+      </w:pPr>
+      <w:r>
+        <w:rPr>
+          <w:rFonts w:ascii="Courier New" w:hAnsi="Courier New" w:cs="Courier New"/>
+          <w:lang w:val="en-US"/>
+        </w:rPr>
+        <w:t>“</w:t>
+      </w:r>
+      <w:r>
+        <w:rPr>
+          <w:rFonts w:ascii="Courier New" w:hAnsi="Courier New" w:cs="Courier New"/>
+          <w:lang w:val="en-US"/>
+        </w:rPr>
+        <w:t>apiKey</w:t>
+      </w:r>
+      <w:r>
+        <w:rPr>
+          <w:rFonts w:ascii="Courier New" w:hAnsi="Courier New" w:cs="Courier New"/>
+          <w:lang w:val="en-US"/>
+        </w:rPr>
+        <w:t xml:space="preserve">”:” </w:t>
+      </w:r>
+      <w:r>
+        <w:rPr>
+          <w:rFonts w:ascii="Courier New" w:hAnsi="Courier New" w:cs="Courier New"/>
+          <w:lang w:val="en-US"/>
+        </w:rPr>
+        <w:t>1fba8a11-1159-4bb3-aa6b-89151886503d</w:t>
+      </w:r>
+      <w:r>
+        <w:rPr>
+          <w:rFonts w:ascii="Courier New" w:hAnsi="Courier New" w:cs="Courier New"/>
+          <w:lang w:val="en-US"/>
+        </w:rPr>
+        <w:t>”,</w:t>
+      </w:r>
+    </w:p>
+    <w:p>
+      <w:pPr>
+        <w:rPr>
+          <w:rFonts w:ascii="Courier New" w:hAnsi="Courier New" w:cs="Courier New"/>
+          <w:lang w:val="en-US"/>
+        </w:rPr>
+      </w:pPr>
+      <w:r>
+        <w:rPr>
+          <w:rFonts w:ascii="Courier New" w:hAnsi="Courier New" w:cs="Courier New"/>
+          <w:lang w:val="en-US"/>
+        </w:rPr>
+        <w:t>“</w:t>
+      </w:r>
+      <w:r>
+        <w:rPr>
+          <w:rFonts w:ascii="Courier New" w:hAnsi="Courier New" w:cs="Courier New"/>
+          <w:lang w:val="en-US"/>
+        </w:rPr>
+        <w:t>amount</w:t>
+      </w:r>
+      <w:r>
+        <w:rPr>
+          <w:rFonts w:ascii="Courier New" w:hAnsi="Courier New" w:cs="Courier New"/>
+          <w:lang w:val="en-US"/>
+        </w:rPr>
+        <w:t>”:”</w:t>
+      </w:r>
+      <w:r>
+        <w:rPr>
+          <w:rFonts w:ascii="Courier New" w:hAnsi="Courier New" w:cs="Courier New"/>
+          <w:lang w:val="en-US"/>
+        </w:rPr>
+        <w:t>100</w:t>
+      </w:r>
+      <w:r>
+        <w:rPr>
+          <w:rFonts w:ascii="Courier New" w:hAnsi="Courier New" w:cs="Courier New"/>
+          <w:lang w:val="en-US"/>
+        </w:rPr>
+        <w:t>”</w:t>
+      </w:r>
+      <w:r>
+        <w:rPr>
+          <w:rFonts w:ascii="Courier New" w:hAnsi="Courier New" w:cs="Courier New"/>
+          <w:lang w:val="en-US"/>
+        </w:rPr>
+        <w:t>,</w:t>
+      </w:r>
+    </w:p>
+    <w:p>
+      <w:pPr>
+        <w:rPr>
+          <w:rFonts w:ascii="Courier New" w:hAnsi="Courier New" w:cs="Courier New"/>
+          <w:lang w:val="en-US"/>
+        </w:rPr>
+      </w:pPr>
+      <w:r>
+        <w:rPr>
+          <w:rFonts w:ascii="Courier New" w:hAnsi="Courier New" w:cs="Courier New"/>
+          <w:lang w:val="en-US"/>
+        </w:rPr>
+        <w:t>“</w:t>
+      </w:r>
+      <w:r>
+        <w:rPr>
+          <w:rFonts w:ascii="Courier New" w:hAnsi="Courier New" w:cs="Courier New"/>
+          <w:lang w:val="en-US"/>
+        </w:rPr>
+        <w:t>billingCycle</w:t>
+      </w:r>
+      <w:r>
+        <w:rPr>
+          <w:rFonts w:ascii="Courier New" w:hAnsi="Courier New" w:cs="Courier New"/>
+          <w:lang w:val="en-US"/>
+        </w:rPr>
+        <w:t>”:”</w:t>
+      </w:r>
+      <w:r>
+        <w:rPr>
+          <w:rFonts w:ascii="Courier New" w:hAnsi="Courier New" w:cs="Courier New"/>
+          <w:lang w:val="en-US"/>
+        </w:rPr>
+        <w:t>ONE_TIME</w:t>
+      </w:r>
+      <w:r>
+        <w:rPr>
+          <w:rFonts w:ascii="Courier New" w:hAnsi="Courier New" w:cs="Courier New"/>
+          <w:lang w:val="en-US"/>
+        </w:rPr>
+        <w:t>”</w:t>
+      </w:r>
+    </w:p>
+    <w:p>
+      <w:pPr>
+        <w:rPr>
+          <w:rFonts w:ascii="Courier New" w:hAnsi="Courier New" w:cs="Courier New"/>
+          <w:lang w:val="en-US"/>
+        </w:rPr>
+      </w:pPr>
+      <w:r>
+        <w:rPr>
+          <w:rFonts w:ascii="Courier New" w:hAnsi="Courier New" w:cs="Courier New"/>
+          <w:lang w:val="en-US"/>
+        </w:rPr>
+        <w:t>}</w:t>
+      </w:r>
+    </w:p>
+    <w:p>
+      <w:pPr>
+        <w:rPr>
+          <w:lang w:val="en-US"/>
+        </w:rPr>
+      </w:pPr>
+    </w:p>
+    <w:p>
+      <w:r>
+        <w:t>Opis parametara:</w:t>
+      </w:r>
+    </w:p>
+    <w:p>
+      <w:pPr>
+        <w:rPr>
+          <w:rFonts w:asciiTheme="majorHAnsi" w:hAnsiTheme="majorHAnsi" w:cstheme="majorHAnsi"/>
+          <w:lang w:val="en-US"/>
+        </w:rPr>
+      </w:pPr>
+      <w:r>
+        <w:rPr>
+          <w:rFonts w:ascii="Courier New" w:hAnsi="Courier New" w:cs="Courier New"/>
+          <w:lang w:val="en-US"/>
+        </w:rPr>
+        <w:t>apiKey</w:t>
+      </w:r>
+      <w:r>
+        <w:rPr>
+          <w:rFonts w:ascii="Courier New" w:hAnsi="Courier New" w:cs="Courier New"/>
+          <w:lang w:val="en-US"/>
+        </w:rPr>
+        <w:t xml:space="preserve"> – </w:t>
+      </w:r>
+      <w:r>
+        <w:t>dobija se prilikom registracije prodavnice na platformi</w:t>
+      </w:r>
+    </w:p>
+    <w:p>
+      <w:pPr>
+        <w:rPr>
+          <w:rFonts w:ascii="Courier New" w:hAnsi="Courier New" w:cs="Courier New"/>
+          <w:lang w:val="en-US"/>
+        </w:rPr>
+      </w:pPr>
+      <w:r>
+        <w:rPr>
+          <w:rFonts w:ascii="Courier New" w:hAnsi="Courier New" w:cs="Courier New"/>
+          <w:lang w:val="en-US"/>
+        </w:rPr>
+        <w:t>amount</w:t>
+      </w:r>
+      <w:r>
+        <w:rPr>
+          <w:rFonts w:ascii="Courier New" w:hAnsi="Courier New" w:cs="Courier New"/>
+          <w:lang w:val="en-US"/>
+        </w:rPr>
+        <w:t xml:space="preserve"> – </w:t>
+      </w:r>
+      <w:r>
+        <w:t>količina sredstava potrebnih za plaćanje</w:t>
+      </w:r>
+    </w:p>
+    <w:p>
+      <w:pPr>
+        <w:rPr>
+          <w:rFonts w:ascii="Courier New" w:hAnsi="Courier New" w:cs="Courier New"/>
+          <w:lang w:val="en-US"/>
+        </w:rPr>
+      </w:pPr>
+      <w:r>
+        <w:rPr>
+          <w:rFonts w:ascii="Courier New" w:hAnsi="Courier New" w:cs="Courier New"/>
+          <w:lang w:val="en-US"/>
+        </w:rPr>
+        <w:t>billingCycle</w:t>
+      </w:r>
+      <w:r>
+        <w:rPr>
+          <w:rFonts w:ascii="Courier New" w:hAnsi="Courier New" w:cs="Courier New"/>
+          <w:lang w:val="en-US"/>
+        </w:rPr>
+        <w:t xml:space="preserve"> – </w:t>
+      </w:r>
+      <w:r>
+        <w:t>da li je u pitanju pretplata ili jednokratno plaćanje, moguće vrednosti:</w:t>
+      </w:r>
+      <w:r>
+        <w:rPr>
+          <w:rFonts w:ascii="Courier New" w:hAnsi="Courier New" w:cs="Courier New"/>
+          <w:lang w:val="en-US"/>
+        </w:rPr>
+        <w:t xml:space="preserve"> </w:t>
+      </w:r>
+      <w:r>
+        <w:rPr>
+          <w:rFonts w:ascii="Courier New" w:hAnsi="Courier New" w:cs="Courier New"/>
+          <w:lang w:val="en-US"/>
+        </w:rPr>
+        <w:t>ONE_TIME, MO</w:t>
+      </w:r>
+      <w:r>
+        <w:rPr>
+          <w:rFonts w:ascii="Courier New" w:hAnsi="Courier New" w:cs="Courier New"/>
+          <w:lang w:val="en-US"/>
+        </w:rPr>
+        <w:t>NTH, YEAR.</w:t>
+      </w:r>
+    </w:p>
+    <w:p/>
+    <w:p>
+      <w:r>
+        <w:rPr>
+          <w:lang w:val="en-US"/>
+        </w:rPr>
+        <w:t>Response</w:t>
+      </w:r>
+      <w:r>
+        <w:t>:</w:t>
+      </w:r>
+    </w:p>
+    <w:p>
+      <w:r>
+        <w:t xml:space="preserve">U slučaju da su podaci koji su poslati ispravni, kao i u primeru iznad, korisnik </w:t>
+      </w:r>
+      <w:r>
+        <w:t>će biti preusmeren na stranicu Discash platforme, kako bi odabrao način plaćanja. Nakon unosa podataka potrebnih za odabrani način plaćanja, izvršiće se transakcija, čiji rezultat će biti prikazan na odgovarajućoj stranici veb prodavnice.</w:t>
+      </w:r>
+    </w:p>
+    <w:p>
+      <w:pPr>
+        <w:rPr>
+          <w:rFonts w:ascii="Courier New" w:hAnsi="Courier New" w:cs="Courier New"/>
+          <w:lang w:val="en-US"/>
+        </w:rPr>
       </w:pPr>
     </w:p>
     <w:p/>
@@ -1277,6 +1691,78 @@
       <w:lang w:val="sr-Latn-RS"/>
     </w:rPr>
   </w:style>
+  <w:style w:type="paragraph" w:styleId="HTMLPreformatted">
+    <w:name w:val="HTML Preformatted"/>
+    <w:basedOn w:val="Normal"/>
+    <w:link w:val="HTMLPreformattedChar"/>
+    <w:uiPriority w:val="99"/>
+    <w:semiHidden/>
+    <w:unhideWhenUsed/>
+    <w:rsid w:val="001C5AE1"/>
+    <w:pPr>
+      <w:tabs>
+        <w:tab w:val="left" w:pos="916"/>
+        <w:tab w:val="left" w:pos="1832"/>
+        <w:tab w:val="left" w:pos="2748"/>
+        <w:tab w:val="left" w:pos="3664"/>
+        <w:tab w:val="left" w:pos="4580"/>
+        <w:tab w:val="left" w:pos="5496"/>
+        <w:tab w:val="left" w:pos="6412"/>
+        <w:tab w:val="left" w:pos="7328"/>
+        <w:tab w:val="left" w:pos="8244"/>
+        <w:tab w:val="left" w:pos="9160"/>
+        <w:tab w:val="left" w:pos="10076"/>
+        <w:tab w:val="left" w:pos="10992"/>
+        <w:tab w:val="left" w:pos="11908"/>
+        <w:tab w:val="left" w:pos="12824"/>
+        <w:tab w:val="left" w:pos="13740"/>
+        <w:tab w:val="left" w:pos="14656"/>
+      </w:tabs>
+      <w:spacing w:after="0" w:line="240" w:lineRule="auto"/>
+    </w:pPr>
+    <w:rPr>
+      <w:rFonts w:ascii="Courier New" w:eastAsia="Times New Roman" w:hAnsi="Courier New" w:cs="Courier New"/>
+      <w:sz w:val="20"/>
+      <w:szCs w:val="20"/>
+      <w:lang w:val="en-US"/>
+    </w:rPr>
+  </w:style>
+  <w:style w:type="character" w:customStyle="1" w:styleId="HTMLPreformattedChar">
+    <w:name w:val="HTML Preformatted Char"/>
+    <w:basedOn w:val="DefaultParagraphFont"/>
+    <w:link w:val="HTMLPreformatted"/>
+    <w:uiPriority w:val="99"/>
+    <w:semiHidden/>
+    <w:rsid w:val="001C5AE1"/>
+    <w:rPr>
+      <w:rFonts w:ascii="Courier New" w:eastAsia="Times New Roman" w:hAnsi="Courier New" w:cs="Courier New"/>
+      <w:sz w:val="20"/>
+      <w:szCs w:val="20"/>
+    </w:rPr>
+  </w:style>
+  <w:style w:type="character" w:styleId="Hyperlink">
+    <w:name w:val="Hyperlink"/>
+    <w:basedOn w:val="DefaultParagraphFont"/>
+    <w:uiPriority w:val="99"/>
+    <w:unhideWhenUsed/>
+    <w:rsid w:val="001C5AE1"/>
+    <w:rPr>
+      <w:color w:val="0563C1" w:themeColor="hyperlink"/>
+      <w:u w:val="single"/>
+    </w:rPr>
+  </w:style>
+  <w:style w:type="character" w:styleId="UnresolvedMention">
+    <w:name w:val="Unresolved Mention"/>
+    <w:basedOn w:val="DefaultParagraphFont"/>
+    <w:uiPriority w:val="99"/>
+    <w:semiHidden/>
+    <w:unhideWhenUsed/>
+    <w:rsid w:val="001C5AE1"/>
+    <w:rPr>
+      <w:color w:val="605E5C"/>
+      <w:shd w:val="clear" w:color="auto" w:fill="E1DFDD"/>
+    </w:rPr>
+  </w:style>
 </w:styles>
 </file>
 

</xml_diff>